<commit_message>
Appliocation Framwork Diagram  Draft
</commit_message>
<xml_diff>
--- a/FramWorkDiagram.docx
+++ b/FramWorkDiagram.docx
@@ -31,12 +31,814 @@
               <v:path o:extrusionok="t" o:connecttype="none"/>
               <o:lock v:ext="edit" text="t"/>
             </v:shape>
+            <v:rect id="_x0000_s2072" style="position:absolute;left:1207;top:1850;width:19870;height:16888;v-text-anchor:middle" fillcolor="#1f497d [3215]"/>
+            <v:group id="_x0000_s2106" style="position:absolute;left:1833;top:6861;width:18691;height:4189" coordorigin="1833,6861" coordsize="18691,4189">
+              <v:rect id="_x0000_s2075" style="position:absolute;left:1833;top:6861;width:18691;height:4189;v-text-anchor:middle" fillcolor="#002060" stroked="f">
+                <v:fill color2="#0070c0" rotate="t" focus="100%" type="gradient"/>
+              </v:rect>
+              <v:roundrect id="_x0000_s2095" style="position:absolute;left:8968;top:8383;width:3273;height:788;v-text-anchor:middle" arcsize="10923f" fillcolor="#548dd4 [1951]" stroked="f">
+                <v:fill color2="fill darken(0)" rotate="t" method="linear sigma" type="gradient"/>
+                <v:textbox>
+                  <w:txbxContent>
+                    <w:p>
+                      <w:pPr>
+                        <w:jc w:val="center"/>
+                        <w:rPr>
+                          <w:color w:val="FFFFFF" w:themeColor="background1"/>
+                        </w:rPr>
+                      </w:pPr>
+                      <w:r>
+                        <w:rPr>
+                          <w:rFonts w:hint="eastAsia"/>
+                          <w:color w:val="FFFFFF" w:themeColor="background1"/>
+                        </w:rPr>
+                        <w:t>Drawer Class</w:t>
+                      </w:r>
+                    </w:p>
+                  </w:txbxContent>
+                </v:textbox>
+              </v:roundrect>
+              <v:roundrect id="_x0000_s2096" style="position:absolute;left:8953;top:9238;width:3273;height:788;v-text-anchor:middle" arcsize="10923f" fillcolor="#548dd4 [1951]" stroked="f">
+                <v:fill color2="fill darken(0)" rotate="t" method="linear sigma" type="gradient"/>
+                <v:textbox>
+                  <w:txbxContent>
+                    <w:p>
+                      <w:pPr>
+                        <w:jc w:val="center"/>
+                        <w:rPr>
+                          <w:color w:val="FFFFFF" w:themeColor="background1"/>
+                        </w:rPr>
+                      </w:pPr>
+                      <w:r>
+                        <w:rPr>
+                          <w:rFonts w:hint="eastAsia"/>
+                          <w:color w:val="FFFFFF" w:themeColor="background1"/>
+                        </w:rPr>
+                        <w:t>Load Port Class</w:t>
+                      </w:r>
+                    </w:p>
+                  </w:txbxContent>
+                </v:textbox>
+              </v:roundrect>
+              <v:roundrect id="_x0000_s2097" style="position:absolute;left:8953;top:10108;width:3273;height:788;v-text-anchor:middle" arcsize="10923f" fillcolor="#548dd4 [1951]" stroked="f">
+                <v:fill color2="fill darken(0)" rotate="t" method="linear sigma" type="gradient"/>
+                <v:textbox>
+                  <w:txbxContent>
+                    <w:p>
+                      <w:pPr>
+                        <w:jc w:val="center"/>
+                        <w:rPr>
+                          <w:color w:val="FFFFFF" w:themeColor="background1"/>
+                        </w:rPr>
+                      </w:pPr>
+                      <w:r>
+                        <w:rPr>
+                          <w:rFonts w:hint="eastAsia"/>
+                          <w:color w:val="FFFFFF" w:themeColor="background1"/>
+                        </w:rPr>
+                        <w:t>Clean CHM Class</w:t>
+                      </w:r>
+                    </w:p>
+                  </w:txbxContent>
+                </v:textbox>
+              </v:roundrect>
+              <v:roundrect id="_x0000_s2098" style="position:absolute;left:12316;top:8376;width:3273;height:788;v-text-anchor:middle" arcsize="10923f" fillcolor="#548dd4 [1951]" stroked="f">
+                <v:fill color2="fill darken(0)" rotate="t" method="linear sigma" type="gradient"/>
+                <v:textbox>
+                  <w:txbxContent>
+                    <w:p>
+                      <w:pPr>
+                        <w:jc w:val="center"/>
+                        <w:rPr>
+                          <w:color w:val="FFFFFF" w:themeColor="background1"/>
+                        </w:rPr>
+                      </w:pPr>
+                      <w:r>
+                        <w:rPr>
+                          <w:rFonts w:hint="eastAsia"/>
+                          <w:color w:val="FFFFFF" w:themeColor="background1"/>
+                        </w:rPr>
+                        <w:t>Mask Robot Class</w:t>
+                      </w:r>
+                    </w:p>
+                  </w:txbxContent>
+                </v:textbox>
+              </v:roundrect>
+              <v:roundrect id="_x0000_s2099" style="position:absolute;left:12301;top:9231;width:3273;height:788;v-text-anchor:middle" arcsize="10923f" fillcolor="#548dd4 [1951]" stroked="f">
+                <v:fill color2="fill darken(0)" rotate="t" method="linear sigma" type="gradient"/>
+                <v:textbox>
+                  <w:txbxContent>
+                    <w:p>
+                      <w:pPr>
+                        <w:jc w:val="center"/>
+                        <w:rPr>
+                          <w:color w:val="FFFFFF" w:themeColor="background1"/>
+                        </w:rPr>
+                      </w:pPr>
+                      <w:r>
+                        <w:rPr>
+                          <w:rFonts w:hint="eastAsia"/>
+                          <w:color w:val="FFFFFF" w:themeColor="background1"/>
+                        </w:rPr>
+                        <w:t>Box Robot Class</w:t>
+                      </w:r>
+                    </w:p>
+                  </w:txbxContent>
+                </v:textbox>
+              </v:roundrect>
+              <v:roundrect id="_x0000_s2100" style="position:absolute;left:12316;top:10101;width:3273;height:788;v-text-anchor:middle" arcsize="10923f" fillcolor="#548dd4 [1951]" stroked="f">
+                <v:fill color2="fill darken(0)" rotate="t" method="linear sigma" type="gradient"/>
+                <v:textbox>
+                  <w:txbxContent>
+                    <w:p>
+                      <w:pPr>
+                        <w:jc w:val="center"/>
+                        <w:rPr>
+                          <w:color w:val="FFFFFF" w:themeColor="background1"/>
+                        </w:rPr>
+                      </w:pPr>
+                      <w:r>
+                        <w:rPr>
+                          <w:rFonts w:hint="eastAsia"/>
+                          <w:color w:val="FFFFFF" w:themeColor="background1"/>
+                        </w:rPr>
+                        <w:t>Open Stage Class</w:t>
+                      </w:r>
+                    </w:p>
+                  </w:txbxContent>
+                </v:textbox>
+              </v:roundrect>
+              <v:roundrect id="_x0000_s2101" style="position:absolute;left:15676;top:8361;width:3273;height:788;v-text-anchor:middle" arcsize="10923f" fillcolor="#548dd4 [1951]" stroked="f">
+                <v:fill color2="fill darken(0)" rotate="t" method="linear sigma" type="gradient"/>
+                <v:textbox>
+                  <w:txbxContent>
+                    <w:p>
+                      <w:pPr>
+                        <w:jc w:val="center"/>
+                        <w:rPr>
+                          <w:color w:val="FFFFFF" w:themeColor="background1"/>
+                        </w:rPr>
+                      </w:pPr>
+                      <w:proofErr w:type="spellStart"/>
+                      <w:r>
+                        <w:rPr>
+                          <w:rFonts w:hint="eastAsia"/>
+                          <w:color w:val="FFFFFF" w:themeColor="background1"/>
+                        </w:rPr>
+                        <w:t>Insp</w:t>
+                      </w:r>
+                      <w:proofErr w:type="spellEnd"/>
+                      <w:r>
+                        <w:rPr>
+                          <w:rFonts w:hint="eastAsia"/>
+                          <w:color w:val="FFFFFF" w:themeColor="background1"/>
+                        </w:rPr>
+                        <w:t xml:space="preserve"> CHM Class</w:t>
+                      </w:r>
+                    </w:p>
+                  </w:txbxContent>
+                </v:textbox>
+              </v:roundrect>
+              <v:roundrect id="_x0000_s2102" style="position:absolute;left:15676;top:9208;width:3273;height:788;v-text-anchor:middle" arcsize="10923f" fillcolor="#548dd4 [1951]" stroked="f">
+                <v:fill color2="fill darken(0)" rotate="t" method="linear sigma" type="gradient"/>
+                <v:textbox>
+                  <w:txbxContent>
+                    <w:p>
+                      <w:pPr>
+                        <w:jc w:val="center"/>
+                        <w:rPr>
+                          <w:color w:val="FFFFFF" w:themeColor="background1"/>
+                        </w:rPr>
+                      </w:pPr>
+                      <w:r>
+                        <w:rPr>
+                          <w:rFonts w:hint="eastAsia"/>
+                          <w:color w:val="FFFFFF" w:themeColor="background1"/>
+                        </w:rPr>
+                        <w:t>Power Class</w:t>
+                      </w:r>
+                    </w:p>
+                  </w:txbxContent>
+                </v:textbox>
+              </v:roundrect>
+              <v:roundrect id="_x0000_s2103" style="position:absolute;left:15676;top:10063;width:3273;height:788;v-text-anchor:middle" arcsize="10923f" fillcolor="#548dd4 [1951]" stroked="f">
+                <v:fill color2="fill darken(0)" rotate="t" method="linear sigma" type="gradient"/>
+                <v:textbox>
+                  <w:txbxContent>
+                    <w:p>
+                      <w:pPr>
+                        <w:jc w:val="center"/>
+                        <w:rPr>
+                          <w:color w:val="FFFFFF" w:themeColor="background1"/>
+                        </w:rPr>
+                      </w:pPr>
+                      <w:r>
+                        <w:rPr>
+                          <w:color w:val="FFFFFF" w:themeColor="background1"/>
+                        </w:rPr>
+                        <w:t>……</w:t>
+                      </w:r>
+                    </w:p>
+                  </w:txbxContent>
+                </v:textbox>
+              </v:roundrect>
+            </v:group>
+            <v:rect id="_x0000_s2073" style="position:absolute;left:1833;top:2345;width:18691;height:4189;v-text-anchor:middle" fillcolor="#002060" stroked="f">
+              <v:fill color2="#0070c0" rotate="t" focus="100%" type="gradient"/>
+            </v:rect>
+            <v:shapetype id="_x0000_t202" coordsize="21600,21600" o:spt="202" path="m,l,21600r21600,l21600,xe">
+              <v:stroke joinstyle="miter"/>
+              <v:path gradientshapeok="t" o:connecttype="rect"/>
+            </v:shapetype>
+            <v:shape id="_x0000_s2074" type="#_x0000_t202" style="position:absolute;left:8087;top:2345;width:6458;height:1003;v-text-anchor:middle" filled="f" stroked="f">
+              <v:textbox>
+                <w:txbxContent>
+                  <w:p>
+                    <w:pPr>
+                      <w:jc w:val="center"/>
+                      <w:rPr>
+                        <w:rFonts w:ascii="微軟正黑體" w:eastAsia="微軟正黑體" w:hAnsi="微軟正黑體"/>
+                        <w:b/>
+                        <w:color w:val="FFFFFF" w:themeColor="background1"/>
+                        <w:sz w:val="56"/>
+                        <w:szCs w:val="56"/>
+                      </w:rPr>
+                    </w:pPr>
+                    <w:r>
+                      <w:rPr>
+                        <w:rFonts w:ascii="微軟正黑體" w:eastAsia="微軟正黑體" w:hAnsi="微軟正黑體" w:hint="eastAsia"/>
+                        <w:b/>
+                        <w:color w:val="FFFFFF" w:themeColor="background1"/>
+                        <w:sz w:val="56"/>
+                        <w:szCs w:val="56"/>
+                      </w:rPr>
+                      <w:t>Applications</w:t>
+                    </w:r>
+                  </w:p>
+                </w:txbxContent>
+              </v:textbox>
+            </v:shape>
+            <v:shape id="_x0000_s2076" type="#_x0000_t202" style="position:absolute;left:7738;top:6861;width:7287;height:1003;v-text-anchor:middle" filled="f" stroked="f">
+              <v:textbox>
+                <w:txbxContent>
+                  <w:p>
+                    <w:pPr>
+                      <w:jc w:val="center"/>
+                      <w:rPr>
+                        <w:rFonts w:ascii="微軟正黑體" w:eastAsia="微軟正黑體" w:hAnsi="微軟正黑體"/>
+                        <w:b/>
+                        <w:color w:val="FFFFFF" w:themeColor="background1"/>
+                        <w:sz w:val="56"/>
+                        <w:szCs w:val="56"/>
+                      </w:rPr>
+                    </w:pPr>
+                    <w:r>
+                      <w:rPr>
+                        <w:rFonts w:ascii="微軟正黑體" w:eastAsia="微軟正黑體" w:hAnsi="微軟正黑體" w:hint="eastAsia"/>
+                        <w:b/>
+                        <w:color w:val="FFFFFF" w:themeColor="background1"/>
+                        <w:sz w:val="56"/>
+                        <w:szCs w:val="56"/>
+                      </w:rPr>
+                      <w:t>Application</w:t>
+                    </w:r>
+                    <w:r>
+                      <w:rPr>
+                        <w:rFonts w:ascii="微軟正黑體" w:eastAsia="微軟正黑體" w:hAnsi="微軟正黑體" w:hint="eastAsia"/>
+                        <w:b/>
+                        <w:color w:val="FFFFFF" w:themeColor="background1"/>
+                        <w:sz w:val="56"/>
+                        <w:szCs w:val="56"/>
+                      </w:rPr>
+                      <w:t xml:space="preserve"> Framework</w:t>
+                    </w:r>
+                  </w:p>
+                </w:txbxContent>
+              </v:textbox>
+            </v:shape>
+            <v:rect id="_x0000_s2077" style="position:absolute;left:2022;top:7864;width:3520;height:3075;v-text-anchor:middle" o:regroupid="2" filled="f" strokecolor="white [3212]"/>
+            <v:shape id="_x0000_s2078" type="#_x0000_t202" style="position:absolute;left:2527;top:7429;width:2429;height:1323;v-text-anchor:middle" o:regroupid="2" filled="f" stroked="f">
+              <v:textbox>
+                <w:txbxContent>
+                  <w:p>
+                    <w:pPr>
+                      <w:jc w:val="center"/>
+                      <w:rPr>
+                        <w:rFonts w:ascii="微軟正黑體" w:eastAsia="微軟正黑體" w:hAnsi="微軟正黑體"/>
+                        <w:b/>
+                        <w:color w:val="FFFFFF" w:themeColor="background1"/>
+                        <w:sz w:val="40"/>
+                        <w:szCs w:val="40"/>
+                      </w:rPr>
+                    </w:pPr>
+                    <w:r>
+                      <w:rPr>
+                        <w:rFonts w:ascii="微軟正黑體" w:eastAsia="微軟正黑體" w:hAnsi="微軟正黑體" w:hint="eastAsia"/>
+                        <w:b/>
+                        <w:color w:val="FFFFFF" w:themeColor="background1"/>
+                        <w:sz w:val="40"/>
+                        <w:szCs w:val="40"/>
+                      </w:rPr>
+                      <w:t>Service</w:t>
+                    </w:r>
+                  </w:p>
+                </w:txbxContent>
+              </v:textbox>
+            </v:shape>
+            <v:roundrect id="_x0000_s2081" style="position:absolute;left:2182;top:8391;width:3273;height:788;v-text-anchor:middle" arcsize="10923f" o:regroupid="2" fillcolor="#548dd4 [1951]" stroked="f">
+              <v:fill color2="fill darken(0)" rotate="t" method="linear sigma" type="gradient"/>
+              <v:textbox>
+                <w:txbxContent>
+                  <w:p>
+                    <w:pPr>
+                      <w:jc w:val="center"/>
+                      <w:rPr>
+                        <w:color w:val="FFFFFF" w:themeColor="background1"/>
+                      </w:rPr>
+                    </w:pPr>
+                    <w:r>
+                      <w:rPr>
+                        <w:rFonts w:hint="eastAsia"/>
+                        <w:color w:val="FFFFFF" w:themeColor="background1"/>
+                      </w:rPr>
+                      <w:t>Log Service</w:t>
+                    </w:r>
+                  </w:p>
+                </w:txbxContent>
+              </v:textbox>
+            </v:roundrect>
+            <v:roundrect id="_x0000_s2082" style="position:absolute;left:2182;top:9246;width:3273;height:788;v-text-anchor:middle" arcsize="10923f" o:regroupid="2" fillcolor="#548dd4 [1951]" stroked="f">
+              <v:fill color2="fill darken(0)" rotate="t" method="linear sigma" type="gradient"/>
+              <v:textbox>
+                <w:txbxContent>
+                  <w:p>
+                    <w:pPr>
+                      <w:jc w:val="center"/>
+                      <w:rPr>
+                        <w:color w:val="FFFFFF" w:themeColor="background1"/>
+                      </w:rPr>
+                    </w:pPr>
+                    <w:r>
+                      <w:rPr>
+                        <w:rFonts w:hint="eastAsia"/>
+                        <w:color w:val="FFFFFF" w:themeColor="background1"/>
+                      </w:rPr>
+                      <w:t>Message Service</w:t>
+                    </w:r>
+                  </w:p>
+                </w:txbxContent>
+              </v:textbox>
+            </v:roundrect>
+            <v:roundrect id="_x0000_s2083" style="position:absolute;left:2182;top:10078;width:3271;height:788;v-text-anchor:middle" arcsize="10923f" o:regroupid="2" fillcolor="#548dd4 [1951]" stroked="f">
+              <v:fill color2="fill darken(0)" rotate="t" method="linear sigma" type="gradient"/>
+              <v:textbox>
+                <w:txbxContent>
+                  <w:p>
+                    <w:pPr>
+                      <w:jc w:val="center"/>
+                      <w:rPr>
+                        <w:color w:val="FFFFFF" w:themeColor="background1"/>
+                      </w:rPr>
+                    </w:pPr>
+                    <w:r>
+                      <w:rPr>
+                        <w:rFonts w:hint="eastAsia"/>
+                        <w:color w:val="FFFFFF" w:themeColor="background1"/>
+                      </w:rPr>
+                      <w:t>D</w:t>
+                    </w:r>
+                    <w:r>
+                      <w:rPr>
+                        <w:rFonts w:hint="eastAsia"/>
+                        <w:color w:val="FFFFFF" w:themeColor="background1"/>
+                      </w:rPr>
+                      <w:t>ata</w:t>
+                    </w:r>
+                    <w:r>
+                      <w:rPr>
+                        <w:rFonts w:hint="eastAsia"/>
+                        <w:color w:val="FFFFFF" w:themeColor="background1"/>
+                      </w:rPr>
+                      <w:t xml:space="preserve"> Access Service</w:t>
+                    </w:r>
+                  </w:p>
+                </w:txbxContent>
+              </v:textbox>
+            </v:roundrect>
+            <v:roundrect id="_x0000_s2094" style="position:absolute;left:5605;top:8391;width:3273;height:788;v-text-anchor:middle" arcsize="10923f" fillcolor="#548dd4 [1951]" stroked="f">
+              <v:fill color2="fill darken(0)" rotate="t" method="linear sigma" type="gradient"/>
+              <v:textbox>
+                <w:txbxContent>
+                  <w:p>
+                    <w:pPr>
+                      <w:jc w:val="center"/>
+                      <w:rPr>
+                        <w:color w:val="FFFFFF" w:themeColor="background1"/>
+                      </w:rPr>
+                    </w:pPr>
+                    <w:r>
+                      <w:rPr>
+                        <w:rFonts w:hint="eastAsia"/>
+                        <w:color w:val="FFFFFF" w:themeColor="background1"/>
+                      </w:rPr>
+                      <w:t>DTO Class</w:t>
+                    </w:r>
+                  </w:p>
+                </w:txbxContent>
+              </v:textbox>
+            </v:roundrect>
+            <v:group id="_x0000_s2125" style="position:absolute;left:2007;top:3137;width:7040;height:3308" coordorigin="2007,3137" coordsize="7040,3308">
+              <v:roundrect id="_x0000_s2104" style="position:absolute;left:2164;top:3917;width:3273;height:788;v-text-anchor:middle" arcsize="10923f" fillcolor="#548dd4 [1951]" stroked="f">
+                <v:fill color2="fill darken(0)" rotate="t" method="linear sigma" type="gradient"/>
+                <v:textbox>
+                  <w:txbxContent>
+                    <w:p>
+                      <w:pPr>
+                        <w:jc w:val="center"/>
+                        <w:rPr>
+                          <w:color w:val="FFFFFF" w:themeColor="background1"/>
+                        </w:rPr>
+                      </w:pPr>
+                      <w:r>
+                        <w:rPr>
+                          <w:rFonts w:hint="eastAsia"/>
+                          <w:color w:val="FFFFFF" w:themeColor="background1"/>
+                        </w:rPr>
+                        <w:t>Power On/Power off</w:t>
+                      </w:r>
+                    </w:p>
+                  </w:txbxContent>
+                </v:textbox>
+              </v:roundrect>
+              <v:roundrect id="_x0000_s2105" style="position:absolute;left:2164;top:4750;width:3273;height:788;v-text-anchor:middle" arcsize="10923f" fillcolor="#548dd4 [1951]" stroked="f">
+                <v:fill color2="fill darken(0)" rotate="t" method="linear sigma" type="gradient"/>
+                <v:textbox>
+                  <w:txbxContent>
+                    <w:p>
+                      <w:pPr>
+                        <w:jc w:val="center"/>
+                        <w:rPr>
+                          <w:color w:val="FFFFFF" w:themeColor="background1"/>
+                        </w:rPr>
+                      </w:pPr>
+                      <w:r>
+                        <w:rPr>
+                          <w:rFonts w:hint="eastAsia"/>
+                          <w:color w:val="FFFFFF" w:themeColor="background1"/>
+                        </w:rPr>
+                        <w:t>Machine Initial</w:t>
+                      </w:r>
+                    </w:p>
+                  </w:txbxContent>
+                </v:textbox>
+              </v:roundrect>
+              <v:roundrect id="_x0000_s2107" style="position:absolute;left:2157;top:5583;width:3273;height:788;v-text-anchor:middle" arcsize="10923f" fillcolor="#548dd4 [1951]" stroked="f">
+                <v:fill color2="fill darken(0)" rotate="t" method="linear sigma" type="gradient"/>
+                <v:textbox>
+                  <w:txbxContent>
+                    <w:p>
+                      <w:pPr>
+                        <w:jc w:val="center"/>
+                        <w:rPr>
+                          <w:color w:val="FFFFFF" w:themeColor="background1"/>
+                        </w:rPr>
+                      </w:pPr>
+                      <w:r>
+                        <w:rPr>
+                          <w:rFonts w:hint="eastAsia"/>
+                          <w:color w:val="FFFFFF" w:themeColor="background1"/>
+                        </w:rPr>
+                        <w:t>OCAP</w:t>
+                      </w:r>
+                    </w:p>
+                  </w:txbxContent>
+                </v:textbox>
+              </v:roundrect>
+              <v:roundrect id="_x0000_s2108" style="position:absolute;left:5542;top:3917;width:3273;height:788;v-text-anchor:middle" arcsize="10923f" fillcolor="#548dd4 [1951]" stroked="f">
+                <v:fill color2="fill darken(0)" rotate="t" method="linear sigma" type="gradient"/>
+                <v:textbox>
+                  <w:txbxContent>
+                    <w:p>
+                      <w:pPr>
+                        <w:jc w:val="center"/>
+                        <w:rPr>
+                          <w:color w:val="FFFFFF" w:themeColor="background1"/>
+                        </w:rPr>
+                      </w:pPr>
+                      <w:r>
+                        <w:rPr>
+                          <w:rFonts w:hint="eastAsia"/>
+                          <w:color w:val="FFFFFF" w:themeColor="background1"/>
+                        </w:rPr>
+                        <w:t xml:space="preserve">Bank </w:t>
+                      </w:r>
+                      <w:proofErr w:type="gramStart"/>
+                      <w:r>
+                        <w:rPr>
+                          <w:rFonts w:hint="eastAsia"/>
+                          <w:color w:val="FFFFFF" w:themeColor="background1"/>
+                        </w:rPr>
+                        <w:t>In</w:t>
+                      </w:r>
+                      <w:proofErr w:type="gramEnd"/>
+                    </w:p>
+                  </w:txbxContent>
+                </v:textbox>
+              </v:roundrect>
+              <v:roundrect id="_x0000_s2109" style="position:absolute;left:5542;top:4750;width:3273;height:788;v-text-anchor:middle" arcsize="10923f" fillcolor="#548dd4 [1951]" stroked="f">
+                <v:fill color2="fill darken(0)" rotate="t" method="linear sigma" type="gradient"/>
+                <v:textbox>
+                  <w:txbxContent>
+                    <w:p>
+                      <w:pPr>
+                        <w:jc w:val="center"/>
+                        <w:rPr>
+                          <w:color w:val="FFFFFF" w:themeColor="background1"/>
+                        </w:rPr>
+                      </w:pPr>
+                      <w:r>
+                        <w:rPr>
+                          <w:rFonts w:hint="eastAsia"/>
+                          <w:color w:val="FFFFFF" w:themeColor="background1"/>
+                        </w:rPr>
+                        <w:t>Bank Out</w:t>
+                      </w:r>
+                    </w:p>
+                  </w:txbxContent>
+                </v:textbox>
+              </v:roundrect>
+              <v:rect id="_x0000_s2110" style="position:absolute;left:2007;top:3348;width:7040;height:3097;v-text-anchor:middle" filled="f" strokecolor="#f2f2f2 [3052]"/>
+              <v:shape id="_x0000_s2111" type="#_x0000_t202" style="position:absolute;left:4125;top:3137;width:2938;height:900;v-text-anchor:middle" filled="f" stroked="f">
+                <v:textbox>
+                  <w:txbxContent>
+                    <w:p>
+                      <w:pPr>
+                        <w:jc w:val="center"/>
+                      </w:pPr>
+                      <w:r>
+                        <w:rPr>
+                          <w:rFonts w:ascii="微軟正黑體" w:eastAsia="微軟正黑體" w:hAnsi="微軟正黑體" w:hint="eastAsia"/>
+                          <w:b/>
+                          <w:color w:val="FFFFFF" w:themeColor="background1"/>
+                          <w:sz w:val="40"/>
+                          <w:szCs w:val="40"/>
+                        </w:rPr>
+                        <w:t>Handler</w:t>
+                      </w:r>
+                    </w:p>
+                  </w:txbxContent>
+                </v:textbox>
+              </v:shape>
+              <v:roundrect id="_x0000_s2112" style="position:absolute;left:5542;top:5582;width:3273;height:788;v-text-anchor:middle" arcsize="10923f" fillcolor="#548dd4 [1951]" stroked="f">
+                <v:fill color2="fill darken(0)" rotate="t" method="linear sigma" type="gradient"/>
+                <v:textbox>
+                  <w:txbxContent>
+                    <w:p>
+                      <w:pPr>
+                        <w:jc w:val="center"/>
+                        <w:rPr>
+                          <w:color w:val="FFFFFF" w:themeColor="background1"/>
+                        </w:rPr>
+                      </w:pPr>
+                      <w:r>
+                        <w:rPr>
+                          <w:color w:val="FFFFFF" w:themeColor="background1"/>
+                        </w:rPr>
+                        <w:t>……</w:t>
+                      </w:r>
+                    </w:p>
+                  </w:txbxContent>
+                </v:textbox>
+              </v:roundrect>
+            </v:group>
+            <v:group id="_x0000_s2126" style="position:absolute;left:9192;top:3122;width:10212;height:3323" coordorigin="9192,3122" coordsize="10212,3323">
+              <v:rect id="_x0000_s2113" style="position:absolute;left:9192;top:3348;width:10212;height:3097;v-text-anchor:middle" filled="f" strokecolor="#f2f2f2 [3052]"/>
+              <v:shape id="_x0000_s2114" type="#_x0000_t202" style="position:absolute;left:12783;top:3122;width:2938;height:900;v-text-anchor:middle" filled="f" stroked="f">
+                <v:textbox>
+                  <w:txbxContent>
+                    <w:p>
+                      <w:pPr>
+                        <w:jc w:val="center"/>
+                      </w:pPr>
+                      <w:r>
+                        <w:rPr>
+                          <w:rFonts w:ascii="微軟正黑體" w:eastAsia="微軟正黑體" w:hAnsi="微軟正黑體" w:hint="eastAsia"/>
+                          <w:b/>
+                          <w:color w:val="FFFFFF" w:themeColor="background1"/>
+                          <w:sz w:val="40"/>
+                          <w:szCs w:val="40"/>
+                        </w:rPr>
+                        <w:t>Instance</w:t>
+                      </w:r>
+                    </w:p>
+                  </w:txbxContent>
+                </v:textbox>
+              </v:shape>
+              <v:roundrect id="_x0000_s2116" style="position:absolute;left:9292;top:3902;width:3273;height:788;v-text-anchor:middle" arcsize="10923f" fillcolor="#548dd4 [1951]" stroked="f">
+                <v:fill color2="fill darken(0)" rotate="t" method="linear sigma" type="gradient"/>
+                <v:textbox>
+                  <w:txbxContent>
+                    <w:p>
+                      <w:pPr>
+                        <w:jc w:val="center"/>
+                        <w:rPr>
+                          <w:color w:val="FFFFFF" w:themeColor="background1"/>
+                        </w:rPr>
+                      </w:pPr>
+                      <w:r>
+                        <w:rPr>
+                          <w:rFonts w:hint="eastAsia"/>
+                          <w:color w:val="FFFFFF" w:themeColor="background1"/>
+                        </w:rPr>
+                        <w:t>Drawer * 2</w:t>
+                      </w:r>
+                    </w:p>
+                  </w:txbxContent>
+                </v:textbox>
+              </v:roundrect>
+              <v:roundrect id="_x0000_s2117" style="position:absolute;left:9307;top:4757;width:3273;height:788;v-text-anchor:middle" arcsize="10923f" fillcolor="#548dd4 [1951]" stroked="f">
+                <v:fill color2="fill darken(0)" rotate="t" method="linear sigma" type="gradient"/>
+                <v:textbox>
+                  <w:txbxContent>
+                    <w:p>
+                      <w:pPr>
+                        <w:jc w:val="center"/>
+                        <w:rPr>
+                          <w:color w:val="FFFFFF" w:themeColor="background1"/>
+                        </w:rPr>
+                      </w:pPr>
+                      <w:r>
+                        <w:rPr>
+                          <w:rFonts w:hint="eastAsia"/>
+                          <w:color w:val="FFFFFF" w:themeColor="background1"/>
+                        </w:rPr>
+                        <w:t>Load Port * 2</w:t>
+                      </w:r>
+                    </w:p>
+                  </w:txbxContent>
+                </v:textbox>
+              </v:roundrect>
+              <v:roundrect id="_x0000_s2118" style="position:absolute;left:9307;top:5597;width:3273;height:788;v-text-anchor:middle" arcsize="10923f" fillcolor="#548dd4 [1951]" stroked="f">
+                <v:fill color2="fill darken(0)" rotate="t" method="linear sigma" type="gradient"/>
+                <v:textbox>
+                  <w:txbxContent>
+                    <w:p>
+                      <w:pPr>
+                        <w:jc w:val="center"/>
+                        <w:rPr>
+                          <w:color w:val="FFFFFF" w:themeColor="background1"/>
+                        </w:rPr>
+                      </w:pPr>
+                      <w:r>
+                        <w:rPr>
+                          <w:rFonts w:hint="eastAsia"/>
+                          <w:color w:val="FFFFFF" w:themeColor="background1"/>
+                        </w:rPr>
+                        <w:t>Clean CHM</w:t>
+                      </w:r>
+                    </w:p>
+                  </w:txbxContent>
+                </v:textbox>
+              </v:roundrect>
+              <v:roundrect id="_x0000_s2119" style="position:absolute;left:12637;top:3902;width:3273;height:788;v-text-anchor:middle" arcsize="10923f" fillcolor="#548dd4 [1951]" stroked="f">
+                <v:fill color2="fill darken(0)" rotate="t" method="linear sigma" type="gradient"/>
+                <v:textbox>
+                  <w:txbxContent>
+                    <w:p>
+                      <w:pPr>
+                        <w:jc w:val="center"/>
+                      </w:pPr>
+                      <w:r>
+                        <w:rPr>
+                          <w:rFonts w:hint="eastAsia"/>
+                          <w:color w:val="FFFFFF" w:themeColor="background1"/>
+                        </w:rPr>
+                        <w:t>Mask Robot</w:t>
+                      </w:r>
+                    </w:p>
+                  </w:txbxContent>
+                </v:textbox>
+              </v:roundrect>
+              <v:roundrect id="_x0000_s2120" style="position:absolute;left:15964;top:3902;width:3273;height:788;v-text-anchor:middle" arcsize="10923f" fillcolor="#548dd4 [1951]" stroked="f">
+                <v:fill color2="fill darken(0)" rotate="t" method="linear sigma" type="gradient"/>
+                <v:textbox>
+                  <w:txbxContent>
+                    <w:p>
+                      <w:pPr>
+                        <w:jc w:val="center"/>
+                        <w:rPr>
+                          <w:color w:val="FFFFFF" w:themeColor="background1"/>
+                        </w:rPr>
+                      </w:pPr>
+                      <w:proofErr w:type="spellStart"/>
+                      <w:r>
+                        <w:rPr>
+                          <w:rFonts w:hint="eastAsia"/>
+                          <w:color w:val="FFFFFF" w:themeColor="background1"/>
+                        </w:rPr>
+                        <w:t>Insp</w:t>
+                      </w:r>
+                      <w:proofErr w:type="spellEnd"/>
+                      <w:r>
+                        <w:rPr>
+                          <w:rFonts w:hint="eastAsia"/>
+                          <w:color w:val="FFFFFF" w:themeColor="background1"/>
+                        </w:rPr>
+                        <w:t xml:space="preserve"> CHM</w:t>
+                      </w:r>
+                    </w:p>
+                  </w:txbxContent>
+                </v:textbox>
+              </v:roundrect>
+              <v:roundrect id="_x0000_s2121" style="position:absolute;left:12652;top:4757;width:3273;height:788;v-text-anchor:middle" arcsize="10923f" fillcolor="#548dd4 [1951]" stroked="f">
+                <v:fill color2="fill darken(0)" rotate="t" method="linear sigma" type="gradient"/>
+                <v:textbox>
+                  <w:txbxContent>
+                    <w:p>
+                      <w:pPr>
+                        <w:jc w:val="center"/>
+                      </w:pPr>
+                      <w:r>
+                        <w:rPr>
+                          <w:rFonts w:hint="eastAsia"/>
+                          <w:color w:val="FFFFFF" w:themeColor="background1"/>
+                        </w:rPr>
+                        <w:t>Box Robot</w:t>
+                      </w:r>
+                    </w:p>
+                  </w:txbxContent>
+                </v:textbox>
+              </v:roundrect>
+              <v:roundrect id="_x0000_s2122" style="position:absolute;left:12682;top:5597;width:3273;height:788;v-text-anchor:middle" arcsize="10923f" fillcolor="#548dd4 [1951]" stroked="f">
+                <v:fill color2="fill darken(0)" rotate="t" method="linear sigma" type="gradient"/>
+                <v:textbox>
+                  <w:txbxContent>
+                    <w:p>
+                      <w:pPr>
+                        <w:jc w:val="center"/>
+                      </w:pPr>
+                      <w:r>
+                        <w:rPr>
+                          <w:rFonts w:hint="eastAsia"/>
+                          <w:color w:val="FFFFFF" w:themeColor="background1"/>
+                        </w:rPr>
+                        <w:t>Open Stage</w:t>
+                      </w:r>
+                    </w:p>
+                  </w:txbxContent>
+                </v:textbox>
+              </v:roundrect>
+              <v:roundrect id="_x0000_s2123" style="position:absolute;left:15964;top:4742;width:3273;height:788;v-text-anchor:middle" arcsize="10923f" fillcolor="#548dd4 [1951]" stroked="f">
+                <v:fill color2="fill darken(0)" rotate="t" method="linear sigma" type="gradient"/>
+                <v:textbox>
+                  <w:txbxContent>
+                    <w:p>
+                      <w:pPr>
+                        <w:jc w:val="center"/>
+                        <w:rPr>
+                          <w:color w:val="FFFFFF" w:themeColor="background1"/>
+                        </w:rPr>
+                      </w:pPr>
+                      <w:r>
+                        <w:rPr>
+                          <w:rFonts w:hint="eastAsia"/>
+                          <w:color w:val="FFFFFF" w:themeColor="background1"/>
+                        </w:rPr>
+                        <w:t>Power</w:t>
+                      </w:r>
+                    </w:p>
+                  </w:txbxContent>
+                </v:textbox>
+              </v:roundrect>
+              <v:roundrect id="_x0000_s2124" style="position:absolute;left:16024;top:5582;width:3273;height:788;v-text-anchor:middle" arcsize="10923f" fillcolor="#548dd4 [1951]" stroked="f">
+                <v:fill color2="fill darken(0)" rotate="t" method="linear sigma" type="gradient"/>
+                <v:textbox>
+                  <w:txbxContent>
+                    <w:p>
+                      <w:pPr>
+                        <w:jc w:val="center"/>
+                        <w:rPr>
+                          <w:color w:val="FFFFFF" w:themeColor="background1"/>
+                        </w:rPr>
+                      </w:pPr>
+                      <w:r>
+                        <w:rPr>
+                          <w:color w:val="FFFFFF" w:themeColor="background1"/>
+                        </w:rPr>
+                        <w:t>……</w:t>
+                      </w:r>
+                    </w:p>
+                  </w:txbxContent>
+                </v:textbox>
+              </v:roundrect>
+            </v:group>
             <w10:wrap type="none"/>
             <w10:anchorlock/>
           </v:group>
         </w:pict>
       </w:r>
     </w:p>
+    <w:p/>
     <w:sectPr>
       <w:pgSz w:w="22680" w:h="22680" w:orient="landscape"/>
       <w:pgMar w:top="1134" w:right="1134" w:bottom="1134" w:left="1134" w:header="1134" w:footer="1134" w:gutter="0"/>

</xml_diff>